<commit_message>
Modifica Titolo e compilazione documento
</commit_message>
<xml_diff>
--- a/public/Document/Consenso InformatoNew.docx
+++ b/public/Document/Consenso InformatoNew.docx
@@ -1000,6 +1000,798 @@
           <w:rFonts w:ascii="Segoe UI" w:hAnsi="Segoe UI" w:cs="Segoe UI"/>
           <w:color w:val="212529"/>
         </w:rPr>
+        <w:t>Per ulteriori informazioni e comunicazioni durante lo studio potr  contattare il seguente personale    Prova Compilazione          </w:t>
+      </w:r>
+    </w:p>
+    <w:p>
+      <w:pPr>
+        <w:spacing w:after="0pt"/>
+        <w:ind w:start="35.45pt"/>
+        <w:rPr>
+          <w:rFonts w:ascii="Segoe UI" w:hAnsi="Segoe UI" w:cs="Segoe UI"/>
+          <w:color w:val="212529"/>
+        </w:rPr>
+      </w:pPr>
+    </w:p>
+    <w:p>
+      <w:pPr>
+        <w:spacing w:after="0pt"/>
+        <w:rPr>
+          <w:rFonts w:ascii="Segoe UI" w:eastAsia="Times New Roman" w:hAnsi="Segoe UI" w:cs="Segoe UI"/>
+          <w:b/>
+          <w:bCs/>
+          <w:color w:val="212529"/>
+          <w:lang w:eastAsia="it-IT"/>
+        </w:rPr>
+      </w:pPr>
+      <w:r>
+        <w:rPr>
+          <w:rFonts w:ascii="Segoe UI" w:hAnsi="Segoe UI" w:cs="Segoe UI"/>
+          <w:color w:val="212529"/>
+        </w:rPr>
+        <w:t/>
+      </w:r>
+      <w:r>
+        <w:rPr>
+          <w:rFonts w:ascii="Segoe UI" w:hAnsi="Segoe UI" w:cs="Segoe UI"/>
+          <w:color w:val="212529"/>
+        </w:rPr>
+        <w:t>  questa dichiarazione deve essere firmata e datata personalmente dal paziente e dalla persona che ha  condotto la discussione relativa al consenso informato  </w:t>
+      </w:r>
+    </w:p>
+    <w:p>
+      <w:pPr>
+        <w:spacing w:after="0pt"/>
+        <w:ind w:start="35.45pt"/>
+        <w:rPr>
+          <w:rFonts w:ascii="Segoe UI" w:hAnsi="Segoe UI" w:cs="Segoe UI"/>
+          <w:color w:val="212529"/>
+        </w:rPr>
+      </w:pPr>
+    </w:p>
+    <w:p>
+      <w:pPr>
+        <w:spacing w:after="0pt"/>
+        <w:rPr>
+          <w:rFonts w:ascii="Segoe UI" w:eastAsia="Times New Roman" w:hAnsi="Segoe UI" w:cs="Segoe UI"/>
+          <w:b/>
+          <w:bCs/>
+          <w:color w:val="212529"/>
+          <w:lang w:eastAsia="it-IT"/>
+        </w:rPr>
+      </w:pPr>
+      <w:r>
+        <w:rPr>
+          <w:rFonts w:ascii="Segoe UI" w:hAnsi="Segoe UI" w:cs="Segoe UI"/>
+          <w:color w:val="212529"/>
+        </w:rPr>
+        <w:t/>
+      </w:r>
+      <w:r>
+        <w:rPr>
+          <w:rFonts w:ascii="Segoe UI" w:hAnsi="Segoe UI" w:cs="Segoe UI"/>
+          <w:color w:val="212529"/>
+        </w:rPr>
+        <w:t>Io sottoscritto   dichiaro di aver ricevuto dal dottor   esaurienti spiegazioni in merito alla richiesta di partecipazione allo studio sperimentale in oggetto, secondo quanto riportato nella scheda informativa qui allegata, copia della quale mi   stata consegnata con sufficiente anticipo. </w:t>
+      </w:r>
+    </w:p>
+    <w:p>
+      <w:pPr>
+        <w:spacing w:after="0pt"/>
+        <w:ind w:start="35.45pt"/>
+        <w:rPr>
+          <w:rFonts w:ascii="Segoe UI" w:hAnsi="Segoe UI" w:cs="Segoe UI"/>
+          <w:color w:val="212529"/>
+        </w:rPr>
+      </w:pPr>
+    </w:p>
+    <w:p>
+      <w:pPr>
+        <w:spacing w:after="0pt"/>
+        <w:rPr>
+          <w:rFonts w:ascii="Segoe UI" w:eastAsia="Times New Roman" w:hAnsi="Segoe UI" w:cs="Segoe UI"/>
+          <w:b/>
+          <w:bCs/>
+          <w:color w:val="212529"/>
+          <w:lang w:eastAsia="it-IT"/>
+        </w:rPr>
+      </w:pPr>
+      <w:r>
+        <w:rPr>
+          <w:rFonts w:ascii="Segoe UI" w:hAnsi="Segoe UI" w:cs="Segoe UI"/>
+          <w:color w:val="212529"/>
+        </w:rPr>
+        <w:t/>
+      </w:r>
+      <w:r>
+        <w:rPr>
+          <w:rFonts w:ascii="Segoe UI" w:hAnsi="Segoe UI" w:cs="Segoe UI"/>
+          <w:color w:val="212529"/>
+        </w:rPr>
+        <w:t>Dichiaro altres  di aver potuto discutere tali spiegazioni, di aver posto tutte le domande che ho ritenuto necessarie e di aver ricevuto risposte soddisfacenti, come pure di aver avuto la possibilit  di informarmi in merito ai particolari dello studio con persona di mia fiducia. </w:t>
+      </w:r>
+    </w:p>
+    <w:p>
+      <w:pPr>
+        <w:spacing w:after="0pt"/>
+        <w:ind w:start="35.45pt"/>
+        <w:rPr>
+          <w:rFonts w:ascii="Segoe UI" w:hAnsi="Segoe UI" w:cs="Segoe UI"/>
+          <w:color w:val="212529"/>
+        </w:rPr>
+      </w:pPr>
+    </w:p>
+    <w:p>
+      <w:pPr>
+        <w:spacing w:after="0pt"/>
+        <w:rPr>
+          <w:rFonts w:ascii="Segoe UI" w:eastAsia="Times New Roman" w:hAnsi="Segoe UI" w:cs="Segoe UI"/>
+          <w:b/>
+          <w:bCs/>
+          <w:color w:val="212529"/>
+          <w:lang w:eastAsia="it-IT"/>
+        </w:rPr>
+      </w:pPr>
+      <w:r>
+        <w:rPr>
+          <w:rFonts w:ascii="Segoe UI" w:hAnsi="Segoe UI" w:cs="Segoe UI"/>
+          <w:color w:val="212529"/>
+        </w:rPr>
+        <w:t/>
+      </w:r>
+      <w:r>
+        <w:rPr>
+          <w:rFonts w:ascii="Segoe UI" w:hAnsi="Segoe UI" w:cs="Segoe UI"/>
+          <w:color w:val="212529"/>
+        </w:rPr>
+        <w:t>Accetto, dunque, liberamente di partecipare alla sperimentazione, avendo capito il significato della richiesta e avendo compreso i rischi e i benefici che sono implicati e acconsento a che il mio medico curante venga informato della mia partecipazione allo studio. Sono consapevole del mio diritto a recedere in ogni momento dalla sperimentazione. </w:t>
+      </w:r>
+    </w:p>
+    <w:p>
+      <w:pPr>
+        <w:spacing w:after="0pt"/>
+        <w:ind w:start="35.45pt"/>
+        <w:rPr>
+          <w:rFonts w:ascii="Segoe UI" w:hAnsi="Segoe UI" w:cs="Segoe UI"/>
+          <w:color w:val="212529"/>
+        </w:rPr>
+      </w:pPr>
+    </w:p>
+    <w:p>
+      <w:pPr>
+        <w:spacing w:after="0pt"/>
+        <w:rPr>
+          <w:rFonts w:ascii="Segoe UI" w:eastAsia="Times New Roman" w:hAnsi="Segoe UI" w:cs="Segoe UI"/>
+          <w:b/>
+          <w:bCs/>
+          <w:color w:val="212529"/>
+          <w:lang w:eastAsia="it-IT"/>
+        </w:rPr>
+      </w:pPr>
+      <w:r>
+        <w:rPr>
+          <w:rFonts w:ascii="Segoe UI" w:hAnsi="Segoe UI" w:cs="Segoe UI"/>
+          <w:color w:val="212529"/>
+        </w:rPr>
+        <w:t/>
+      </w:r>
+      <w:r>
+        <w:rPr>
+          <w:rFonts w:ascii="Segoe UI" w:hAnsi="Segoe UI" w:cs="Segoe UI"/>
+          <w:color w:val="212529"/>
+        </w:rPr>
+        <w:t>Sono stato informato, inoltre, del mio diritto ad avere libero accesso alla documentazione relativa alla sperimentazione  assicurativa, clinico scientifica, farmaco terapeutica) ed alla valutazione espressa dal Comitato Etico. </w:t>
+      </w:r>
+    </w:p>
+    <w:p>
+      <w:pPr>
+        <w:spacing w:after="0pt"/>
+        <w:ind w:start="35.45pt"/>
+        <w:rPr>
+          <w:rFonts w:ascii="Segoe UI" w:hAnsi="Segoe UI" w:cs="Segoe UI"/>
+          <w:color w:val="212529"/>
+        </w:rPr>
+      </w:pPr>
+    </w:p>
+    <w:p>
+      <w:pPr>
+        <w:spacing w:after="0pt"/>
+        <w:rPr>
+          <w:rFonts w:ascii="Segoe UI" w:eastAsia="Times New Roman" w:hAnsi="Segoe UI" w:cs="Segoe UI"/>
+          <w:b/>
+          <w:bCs/>
+          <w:color w:val="212529"/>
+          <w:lang w:eastAsia="it-IT"/>
+        </w:rPr>
+      </w:pPr>
+      <w:r>
+        <w:rPr>
+          <w:rFonts w:ascii="Segoe UI" w:hAnsi="Segoe UI" w:cs="Segoe UI"/>
+          <w:color w:val="212529"/>
+        </w:rPr>
+        <w:t/>
+      </w:r>
+      <w:r>
+        <w:rPr>
+          <w:rFonts w:ascii="Segoe UI" w:hAnsi="Segoe UI" w:cs="Segoe UI"/>
+          <w:color w:val="212529"/>
+        </w:rPr>
+        <w:t>Data 2022-04-26 Firma del paziente   </w:t>
+      </w:r>
+    </w:p>
+    <w:p>
+      <w:pPr>
+        <w:spacing w:after="0pt"/>
+        <w:ind w:start="35.45pt"/>
+        <w:rPr>
+          <w:rFonts w:ascii="Segoe UI" w:hAnsi="Segoe UI" w:cs="Segoe UI"/>
+          <w:color w:val="212529"/>
+        </w:rPr>
+      </w:pPr>
+    </w:p>
+    <w:p>
+      <w:pPr>
+        <w:spacing w:after="0pt"/>
+        <w:rPr>
+          <w:rFonts w:ascii="Segoe UI" w:eastAsia="Times New Roman" w:hAnsi="Segoe UI" w:cs="Segoe UI"/>
+          <w:b/>
+          <w:bCs/>
+          <w:color w:val="212529"/>
+          <w:lang w:eastAsia="it-IT"/>
+        </w:rPr>
+      </w:pPr>
+      <w:r>
+        <w:rPr>
+          <w:rFonts w:ascii="Segoe UI" w:hAnsi="Segoe UI" w:cs="Segoe UI"/>
+          <w:color w:val="212529"/>
+        </w:rPr>
+        <w:t/>
+      </w:r>
+      <w:r>
+        <w:rPr>
+          <w:rFonts w:ascii="Segoe UI" w:hAnsi="Segoe UI" w:cs="Segoe UI"/>
+          <w:color w:val="212529"/>
+        </w:rPr>
+        <w:t>Data 2022-04-26Firma del medico che ha informato il paziente   </w:t>
+      </w:r>
+    </w:p>
+    <w:p>
+      <w:pPr>
+        <w:spacing w:after="0pt"/>
+        <w:ind w:start="35.45pt"/>
+        <w:rPr>
+          <w:rFonts w:ascii="Segoe UI" w:hAnsi="Segoe UI" w:cs="Segoe UI"/>
+          <w:color w:val="212529"/>
+        </w:rPr>
+      </w:pPr>
+    </w:p>
+    <w:p>
+      <w:pPr>
+        <w:spacing w:after="0pt"/>
+        <w:rPr>
+          <w:rFonts w:ascii="Segoe UI" w:eastAsia="Times New Roman" w:hAnsi="Segoe UI" w:cs="Segoe UI"/>
+          <w:b/>
+          <w:bCs/>
+          <w:color w:val="212529"/>
+          <w:lang w:eastAsia="it-IT"/>
+        </w:rPr>
+      </w:pPr>
+      <w:r>
+        <w:rPr>
+          <w:rFonts w:ascii="Segoe UI" w:hAnsi="Segoe UI" w:cs="Segoe UI"/>
+          <w:color w:val="212529"/>
+        </w:rPr>
+        <w:t/>
+      </w:r>
+      <w:r>
+        <w:rPr>
+          <w:rFonts w:ascii="Segoe UI" w:hAnsi="Segoe UI" w:cs="Segoe UI"/>
+          <w:color w:val="212529"/>
+        </w:rPr>
+        <w:t> Se il paziente non   in grado di leggere o di firmare, un testimone indipendente dallo sperimentatore e dallo sponsor deve essere presente durante l intera discussione relativa al consenso informato. Il testimone deve firmare e datare personalmente la dichiarazione di consenso informato dopo che il modulo stesso e qualsiasi altra informazione scritta siano stati letti e spiegati al soggetto e questi abbia espresso il consenso verbale alla partecipazione allo studio . </w:t>
+      </w:r>
+    </w:p>
+    <w:p>
+      <w:pPr>
+        <w:spacing w:after="0pt"/>
+        <w:ind w:start="35.45pt"/>
+        <w:rPr>
+          <w:rFonts w:ascii="Segoe UI" w:hAnsi="Segoe UI" w:cs="Segoe UI"/>
+          <w:color w:val="212529"/>
+        </w:rPr>
+      </w:pPr>
+    </w:p>
+    <w:p>
+      <w:pPr>
+        <w:spacing w:after="0pt"/>
+        <w:rPr>
+          <w:rFonts w:ascii="Segoe UI" w:eastAsia="Times New Roman" w:hAnsi="Segoe UI" w:cs="Segoe UI"/>
+          <w:b/>
+          <w:bCs/>
+          <w:color w:val="212529"/>
+          <w:lang w:eastAsia="it-IT"/>
+        </w:rPr>
+      </w:pPr>
+      <w:r>
+        <w:rPr>
+          <w:rFonts w:ascii="Segoe UI" w:hAnsi="Segoe UI" w:cs="Segoe UI"/>
+          <w:color w:val="212529"/>
+        </w:rPr>
+        <w:t/>
+      </w:r>
+      <w:r>
+        <w:rPr>
+          <w:rFonts w:ascii="Segoe UI" w:hAnsi="Segoe UI" w:cs="Segoe UI"/>
+          <w:color w:val="212529"/>
+        </w:rPr>
+        <w:t>In questo caso   Io sottoscritto   testimonio che il dottor   ha esaurientemente spiegato al sig.  le caratteristiche dello studio sperimentale in oggetto, secondo quanto riportato nella scheda informativa qui allegata, e che lo stesso, avendo avuto la possibilit  di fare tutte le domande che ha ritenuto necessarie, ha accettto liberamente di aderire allo studio. </w:t>
+      </w:r>
+    </w:p>
+    <w:p>
+      <w:pPr>
+        <w:spacing w:after="0pt"/>
+        <w:ind w:start="35.45pt"/>
+        <w:rPr>
+          <w:rFonts w:ascii="Segoe UI" w:hAnsi="Segoe UI" w:cs="Segoe UI"/>
+          <w:color w:val="212529"/>
+        </w:rPr>
+      </w:pPr>
+    </w:p>
+    <w:p>
+      <w:pPr>
+        <w:spacing w:after="0pt"/>
+        <w:rPr>
+          <w:rFonts w:ascii="Segoe UI" w:eastAsia="Times New Roman" w:hAnsi="Segoe UI" w:cs="Segoe UI"/>
+          <w:b/>
+          <w:bCs/>
+          <w:color w:val="212529"/>
+          <w:lang w:eastAsia="it-IT"/>
+        </w:rPr>
+      </w:pPr>
+      <w:r>
+        <w:rPr>
+          <w:rFonts w:ascii="Segoe UI" w:hAnsi="Segoe UI" w:cs="Segoe UI"/>
+          <w:color w:val="212529"/>
+        </w:rPr>
+        <w:t/>
+      </w:r>
+      <w:r>
+        <w:rPr>
+          <w:rFonts w:ascii="Segoe UI" w:hAnsi="Segoe UI" w:cs="Segoe UI"/>
+          <w:color w:val="212529"/>
+        </w:rPr>
+        <w:t>Data 2022-04-26 Firma del testimone indipendente    Data 2022-04-26 Firma del medico che ha dato le informazioni al paziente   </w:t>
+      </w:r>
+    </w:p>
+    <w:p>
+      <w:pPr>
+        <w:spacing w:after="0pt"/>
+        <w:ind w:start="35.45pt"/>
+        <w:rPr>
+          <w:rFonts w:ascii="Segoe UI" w:hAnsi="Segoe UI" w:cs="Segoe UI"/>
+          <w:color w:val="212529"/>
+        </w:rPr>
+      </w:pPr>
+    </w:p>
+    <w:p>
+      <w:pPr>
+        <w:spacing w:after="0pt"/>
+        <w:rPr>
+          <w:rFonts w:ascii="Segoe UI" w:eastAsia="Times New Roman" w:hAnsi="Segoe UI" w:cs="Segoe UI"/>
+          <w:b/>
+          <w:bCs/>
+          <w:color w:val="212529"/>
+          <w:lang w:eastAsia="it-IT"/>
+        </w:rPr>
+      </w:pPr>
+      <w:r>
+        <w:rPr>
+          <w:rFonts w:ascii="Segoe UI" w:hAnsi="Segoe UI" w:cs="Segoe UI"/>
+          <w:color w:val="212529"/>
+        </w:rPr>
+        <w:t/>
+      </w:r>
+      <w:r>
+        <w:rPr>
+          <w:rFonts w:ascii="Segoe UI" w:hAnsi="Segoe UI" w:cs="Segoe UI"/>
+          <w:color w:val="212529"/>
+        </w:rPr>
+        <w:t>Titolari del trattamento e relative finalit    L Istituto di Ricovero e Cura a Carattere Scientifico, Istituto Ortopedico Galeazzi con sede a Milano via R.Galeazzi 4  di seguito Centro di Sperimentazione) in accordo alle responsabilit  previste dalle norme di buona pratica clinica  D.L. 211/2003), tratter  i Suoi dati personali   in particolare quelli sulla salute e, soltanto nella misura in cui siano indispensabili in relazione all obiettivo dello Studio, altri dati relativi alla Sua origine, ai Suoi stili di vita ed alla Sua vita sessuale   esclusivamente in funzione della realizzazione dello Studio ed ai fini di farmacovigilanza. </w:t>
+      </w:r>
+    </w:p>
+    <w:p>
+      <w:pPr>
+        <w:spacing w:after="0pt"/>
+        <w:ind w:start="35.45pt"/>
+        <w:rPr>
+          <w:rFonts w:ascii="Segoe UI" w:hAnsi="Segoe UI" w:cs="Segoe UI"/>
+          <w:color w:val="212529"/>
+        </w:rPr>
+      </w:pPr>
+    </w:p>
+    <w:p>
+      <w:pPr>
+        <w:spacing w:after="0pt"/>
+        <w:rPr>
+          <w:rFonts w:ascii="Segoe UI" w:eastAsia="Times New Roman" w:hAnsi="Segoe UI" w:cs="Segoe UI"/>
+          <w:b/>
+          <w:bCs/>
+          <w:color w:val="212529"/>
+          <w:lang w:eastAsia="it-IT"/>
+        </w:rPr>
+      </w:pPr>
+      <w:r>
+        <w:rPr>
+          <w:rFonts w:ascii="Segoe UI" w:hAnsi="Segoe UI" w:cs="Segoe UI"/>
+          <w:color w:val="212529"/>
+        </w:rPr>
+        <w:t/>
+      </w:r>
+      <w:r>
+        <w:rPr>
+          <w:rFonts w:ascii="Segoe UI" w:hAnsi="Segoe UI" w:cs="Segoe UI"/>
+          <w:color w:val="212529"/>
+        </w:rPr>
+        <w:t>Il trattamento dei Suoi dati personali   indispensabile allo svolgimento dello Studio  un eventuale rifiuto non consentir  la Sua partecipazione alla sperimentazione. </w:t>
+      </w:r>
+    </w:p>
+    <w:p>
+      <w:pPr>
+        <w:spacing w:after="0pt"/>
+        <w:ind w:start="35.45pt"/>
+        <w:rPr>
+          <w:rFonts w:ascii="Segoe UI" w:hAnsi="Segoe UI" w:cs="Segoe UI"/>
+          <w:color w:val="212529"/>
+        </w:rPr>
+      </w:pPr>
+    </w:p>
+    <w:p>
+      <w:pPr>
+        <w:spacing w:after="0pt"/>
+        <w:rPr>
+          <w:rFonts w:ascii="Segoe UI" w:eastAsia="Times New Roman" w:hAnsi="Segoe UI" w:cs="Segoe UI"/>
+          <w:b/>
+          <w:bCs/>
+          <w:color w:val="212529"/>
+          <w:lang w:eastAsia="it-IT"/>
+        </w:rPr>
+      </w:pPr>
+      <w:r>
+        <w:rPr>
+          <w:rFonts w:ascii="Segoe UI" w:hAnsi="Segoe UI" w:cs="Segoe UI"/>
+          <w:color w:val="212529"/>
+        </w:rPr>
+        <w:t/>
+      </w:r>
+      <w:r>
+        <w:rPr>
+          <w:rFonts w:ascii="Segoe UI" w:hAnsi="Segoe UI" w:cs="Segoe UI"/>
+          <w:color w:val="212529"/>
+        </w:rPr>
+        <w:t>Natura dei dati   Il medico che La seguir  durante la sperimentazione La identificher  con un codice  i dati che verranno raccolti nel corso dello Studio, ad eccezione del Suo nominativo, saranno registrati, elaborati e conservati unitamente a tale codice, alla Sua data di nascita, al sesso, al Suo peso, alla Sua statura e a tutti i dati clinici inerenti il suo stato di salute. Soltanto il medico ed i soggetti autorizzati potranno collegare questo codice al Suo nominativo. </w:t>
+      </w:r>
+    </w:p>
+    <w:p>
+      <w:pPr>
+        <w:spacing w:after="0pt"/>
+        <w:ind w:start="35.45pt"/>
+        <w:rPr>
+          <w:rFonts w:ascii="Segoe UI" w:hAnsi="Segoe UI" w:cs="Segoe UI"/>
+          <w:color w:val="212529"/>
+        </w:rPr>
+      </w:pPr>
+    </w:p>
+    <w:p>
+      <w:pPr>
+        <w:spacing w:after="0pt"/>
+        <w:rPr>
+          <w:rFonts w:ascii="Segoe UI" w:eastAsia="Times New Roman" w:hAnsi="Segoe UI" w:cs="Segoe UI"/>
+          <w:b/>
+          <w:bCs/>
+          <w:color w:val="212529"/>
+          <w:lang w:eastAsia="it-IT"/>
+        </w:rPr>
+      </w:pPr>
+      <w:r>
+        <w:rPr>
+          <w:rFonts w:ascii="Segoe UI" w:hAnsi="Segoe UI" w:cs="Segoe UI"/>
+          <w:color w:val="212529"/>
+        </w:rPr>
+        <w:t/>
+      </w:r>
+      <w:r>
+        <w:rPr>
+          <w:rFonts w:ascii="Segoe UI" w:hAnsi="Segoe UI" w:cs="Segoe UI"/>
+          <w:color w:val="212529"/>
+        </w:rPr>
+        <w:t>Modalit  di Trattamento e Comunicazione a terzi </w:t>
+      </w:r>
+    </w:p>
+    <w:p>
+      <w:pPr>
+        <w:spacing w:after="0pt"/>
+        <w:ind w:start="35.45pt"/>
+        <w:rPr>
+          <w:rFonts w:ascii="Segoe UI" w:hAnsi="Segoe UI" w:cs="Segoe UI"/>
+          <w:color w:val="212529"/>
+        </w:rPr>
+      </w:pPr>
+    </w:p>
+    <w:p>
+      <w:pPr>
+        <w:spacing w:after="0pt"/>
+        <w:rPr>
+          <w:rFonts w:ascii="Segoe UI" w:eastAsia="Times New Roman" w:hAnsi="Segoe UI" w:cs="Segoe UI"/>
+          <w:b/>
+          <w:bCs/>
+          <w:color w:val="212529"/>
+          <w:lang w:eastAsia="it-IT"/>
+        </w:rPr>
+      </w:pPr>
+      <w:r>
+        <w:rPr>
+          <w:rFonts w:ascii="Segoe UI" w:hAnsi="Segoe UI" w:cs="Segoe UI"/>
+          <w:color w:val="212529"/>
+        </w:rPr>
+        <w:t/>
+      </w:r>
+      <w:r>
+        <w:rPr>
+          <w:rFonts w:ascii="Segoe UI" w:hAnsi="Segoe UI" w:cs="Segoe UI"/>
+          <w:color w:val="212529"/>
+        </w:rPr>
+        <w:t>I dati sopra indicati saranno raccolti, gestiti e custoditi, sia in formato cartaceo che elettronico, dal Centro di Sperimentazione. </w:t>
+      </w:r>
+    </w:p>
+    <w:p>
+      <w:pPr>
+        <w:spacing w:after="0pt"/>
+        <w:ind w:start="35.45pt"/>
+        <w:rPr>
+          <w:rFonts w:ascii="Segoe UI" w:hAnsi="Segoe UI" w:cs="Segoe UI"/>
+          <w:color w:val="212529"/>
+        </w:rPr>
+      </w:pPr>
+    </w:p>
+    <w:p>
+      <w:pPr>
+        <w:spacing w:after="0pt"/>
+        <w:rPr>
+          <w:rFonts w:ascii="Segoe UI" w:eastAsia="Times New Roman" w:hAnsi="Segoe UI" w:cs="Segoe UI"/>
+          <w:b/>
+          <w:bCs/>
+          <w:color w:val="212529"/>
+          <w:lang w:eastAsia="it-IT"/>
+        </w:rPr>
+      </w:pPr>
+      <w:r>
+        <w:rPr>
+          <w:rFonts w:ascii="Segoe UI" w:hAnsi="Segoe UI" w:cs="Segoe UI"/>
+          <w:color w:val="212529"/>
+        </w:rPr>
+        <w:t/>
+      </w:r>
+      <w:r>
+        <w:rPr>
+          <w:rFonts w:ascii="Segoe UI" w:hAnsi="Segoe UI" w:cs="Segoe UI"/>
+          <w:color w:val="212529"/>
+        </w:rPr>
+        <w:t>I Suoi dati saranno diffusi solo in forma rigorosamente anonima in occasione di convegni scientifici o attraverso pubblicazioni scientifiche o statistiche. </w:t>
+      </w:r>
+    </w:p>
+    <w:p>
+      <w:pPr>
+        <w:spacing w:after="0pt"/>
+        <w:ind w:start="35.45pt"/>
+        <w:rPr>
+          <w:rFonts w:ascii="Segoe UI" w:hAnsi="Segoe UI" w:cs="Segoe UI"/>
+          <w:color w:val="212529"/>
+        </w:rPr>
+      </w:pPr>
+    </w:p>
+    <w:p>
+      <w:pPr>
+        <w:spacing w:after="0pt"/>
+        <w:rPr>
+          <w:rFonts w:ascii="Segoe UI" w:eastAsia="Times New Roman" w:hAnsi="Segoe UI" w:cs="Segoe UI"/>
+          <w:b/>
+          <w:bCs/>
+          <w:color w:val="212529"/>
+          <w:lang w:eastAsia="it-IT"/>
+        </w:rPr>
+      </w:pPr>
+      <w:r>
+        <w:rPr>
+          <w:rFonts w:ascii="Segoe UI" w:hAnsi="Segoe UI" w:cs="Segoe UI"/>
+          <w:color w:val="212529"/>
+        </w:rPr>
+        <w:t/>
+      </w:r>
+      <w:r>
+        <w:rPr>
+          <w:rFonts w:ascii="Segoe UI" w:hAnsi="Segoe UI" w:cs="Segoe UI"/>
+          <w:color w:val="212529"/>
+        </w:rPr>
+        <w:t>La Sua partecipazione allo Studio implica che, in conformit  alla normativa sulle sperimentazioni cliniche dei medicinali, il personale del Centro di Sperimentazione o delle societ  esterne appositamente incaricate, eseguano il monitoraggio e la verifica dello Studio. Inoltre, il Comitato Etico e le Autorit  Sanitarie italiane e straniere potranno conoscere i dati che La riguardano, contenuti anche nella Sua documentazione clinica originale, con lo scopo di valutare la correttezza e l esattezza dei dati raccolti, adottando, in ogni caso, tutte le cautele affinch  venga garantita la necessaria riservatezza della Sua identit . </w:t>
+      </w:r>
+    </w:p>
+    <w:p>
+      <w:pPr>
+        <w:spacing w:after="0pt"/>
+        <w:ind w:start="35.45pt"/>
+        <w:rPr>
+          <w:rFonts w:ascii="Segoe UI" w:hAnsi="Segoe UI" w:cs="Segoe UI"/>
+          <w:color w:val="212529"/>
+        </w:rPr>
+      </w:pPr>
+    </w:p>
+    <w:p>
+      <w:pPr>
+        <w:spacing w:after="0pt"/>
+        <w:rPr>
+          <w:rFonts w:ascii="Segoe UI" w:eastAsia="Times New Roman" w:hAnsi="Segoe UI" w:cs="Segoe UI"/>
+          <w:b/>
+          <w:bCs/>
+          <w:color w:val="212529"/>
+          <w:lang w:eastAsia="it-IT"/>
+        </w:rPr>
+      </w:pPr>
+      <w:r>
+        <w:rPr>
+          <w:rFonts w:ascii="Segoe UI" w:hAnsi="Segoe UI" w:cs="Segoe UI"/>
+          <w:color w:val="212529"/>
+        </w:rPr>
+        <w:t/>
+      </w:r>
+      <w:r>
+        <w:rPr>
+          <w:rFonts w:ascii="Segoe UI" w:hAnsi="Segoe UI" w:cs="Segoe UI"/>
+          <w:color w:val="212529"/>
+        </w:rPr>
+        <w:t>Esercizio dei diritti </w:t>
+      </w:r>
+    </w:p>
+    <w:p>
+      <w:pPr>
+        <w:spacing w:after="0pt"/>
+        <w:ind w:start="35.45pt"/>
+        <w:rPr>
+          <w:rFonts w:ascii="Segoe UI" w:hAnsi="Segoe UI" w:cs="Segoe UI"/>
+          <w:color w:val="212529"/>
+        </w:rPr>
+      </w:pPr>
+    </w:p>
+    <w:p>
+      <w:pPr>
+        <w:spacing w:after="0pt"/>
+        <w:rPr>
+          <w:rFonts w:ascii="Segoe UI" w:eastAsia="Times New Roman" w:hAnsi="Segoe UI" w:cs="Segoe UI"/>
+          <w:b/>
+          <w:bCs/>
+          <w:color w:val="212529"/>
+          <w:lang w:eastAsia="it-IT"/>
+        </w:rPr>
+      </w:pPr>
+      <w:r>
+        <w:rPr>
+          <w:rFonts w:ascii="Segoe UI" w:hAnsi="Segoe UI" w:cs="Segoe UI"/>
+          <w:color w:val="212529"/>
+        </w:rPr>
+        <w:t/>
+      </w:r>
+      <w:r>
+        <w:rPr>
+          <w:rFonts w:ascii="Segoe UI" w:hAnsi="Segoe UI" w:cs="Segoe UI"/>
+          <w:color w:val="212529"/>
+        </w:rPr>
+        <w:t>Ai sensi e per gli effetti dell articolo 7 del D.Lgs. 196/03, rivolgendosi direttamente all IRCCS Istituto Ortopedico Galeazzi, Lei ha diritto di ottenere   a) la conferma dell esistenza o meno di dati personali che la riguardano, anche se non ancora registrati, e la loro comunicazione in forma intelligibile.  b) l aggiornamento, la rettificazione ovvero, quando vi ha interesse, l integrazione dei dati   c) la cancellazione, la trasformazione in forma anonima o il blocco dei dati trattati in violazione di legge, compresi quelli di cui non   necessaria la conservazione in relazione agli scopi per i quali i dati sono stati raccolti o successivamente trattati   d) l attestazione che le operazioni di cui alle lettere b) e c) sono state portate a conoscenza, anche per quanto riguarda il loro contenuto, di coloro ai quali i dati sono stati comunicati o diffusi, eccettuato il caso in cui tale adempimento si rivela impossibile o comporta un impiego di mezzi manifestamente sproporzionato rispetto al diritto tutelato. </w:t>
+      </w:r>
+    </w:p>
+    <w:p>
+      <w:pPr>
+        <w:spacing w:after="0pt"/>
+        <w:ind w:start="35.45pt"/>
+        <w:rPr>
+          <w:rFonts w:ascii="Segoe UI" w:hAnsi="Segoe UI" w:cs="Segoe UI"/>
+          <w:color w:val="212529"/>
+        </w:rPr>
+      </w:pPr>
+    </w:p>
+    <w:p>
+      <w:pPr>
+        <w:spacing w:after="0pt"/>
+        <w:rPr>
+          <w:rFonts w:ascii="Segoe UI" w:eastAsia="Times New Roman" w:hAnsi="Segoe UI" w:cs="Segoe UI"/>
+          <w:b/>
+          <w:bCs/>
+          <w:color w:val="212529"/>
+          <w:lang w:eastAsia="it-IT"/>
+        </w:rPr>
+      </w:pPr>
+      <w:r>
+        <w:rPr>
+          <w:rFonts w:ascii="Segoe UI" w:hAnsi="Segoe UI" w:cs="Segoe UI"/>
+          <w:color w:val="212529"/>
+        </w:rPr>
+        <w:t/>
+      </w:r>
+      <w:r>
+        <w:rPr>
+          <w:rFonts w:ascii="Segoe UI" w:hAnsi="Segoe UI" w:cs="Segoe UI"/>
+          <w:color w:val="212529"/>
+        </w:rPr>
+        <w:t>Lei ha diritto di opporsi, in tutto o in parte, per motivi legittimi al trattamento dei dati personali che La riguardano, ancorch  pertinenti allo scopo della raccolta. </w:t>
+      </w:r>
+    </w:p>
+    <w:p>
+      <w:pPr>
+        <w:spacing w:after="0pt"/>
+        <w:ind w:start="35.45pt"/>
+        <w:rPr>
+          <w:rFonts w:ascii="Segoe UI" w:hAnsi="Segoe UI" w:cs="Segoe UI"/>
+          <w:color w:val="212529"/>
+        </w:rPr>
+      </w:pPr>
+    </w:p>
+    <w:p>
+      <w:pPr>
+        <w:spacing w:after="0pt"/>
+        <w:rPr>
+          <w:rFonts w:ascii="Segoe UI" w:eastAsia="Times New Roman" w:hAnsi="Segoe UI" w:cs="Segoe UI"/>
+          <w:b/>
+          <w:bCs/>
+          <w:color w:val="212529"/>
+          <w:lang w:eastAsia="it-IT"/>
+        </w:rPr>
+      </w:pPr>
+      <w:r>
+        <w:rPr>
+          <w:rFonts w:ascii="Segoe UI" w:hAnsi="Segoe UI" w:cs="Segoe UI"/>
+          <w:color w:val="212529"/>
+        </w:rPr>
+        <w:t/>
+      </w:r>
+      <w:r>
+        <w:rPr>
+          <w:rFonts w:ascii="Segoe UI" w:hAnsi="Segoe UI" w:cs="Segoe UI"/>
+          <w:color w:val="212529"/>
+        </w:rPr>
+        <w:t>Potr  interrompere in ogni momento e senza fornire alcuna giustificazione la Sua partecipazione allo Studio  in tal caso, non saranno raccolti ulteriori dati che la riguardano ferma restando l utilizzazione di quelli eventualmente gi  raccolti per determinare, senza alterarli, i risultati della ricerca. </w:t>
+      </w:r>
+    </w:p>
+    <w:p>
+      <w:pPr>
+        <w:spacing w:after="0pt"/>
+        <w:ind w:start="35.45pt"/>
+        <w:rPr>
+          <w:rFonts w:ascii="Segoe UI" w:hAnsi="Segoe UI" w:cs="Segoe UI"/>
+          <w:color w:val="212529"/>
+        </w:rPr>
+      </w:pPr>
+    </w:p>
+    <w:p>
+      <w:pPr>
+        <w:spacing w:after="0pt"/>
+        <w:rPr>
+          <w:rFonts w:ascii="Segoe UI" w:eastAsia="Times New Roman" w:hAnsi="Segoe UI" w:cs="Segoe UI"/>
+          <w:b/>
+          <w:bCs/>
+          <w:color w:val="212529"/>
+          <w:lang w:eastAsia="it-IT"/>
+        </w:rPr>
+      </w:pPr>
+      <w:r>
+        <w:rPr>
+          <w:rFonts w:ascii="Segoe UI" w:hAnsi="Segoe UI" w:cs="Segoe UI"/>
+          <w:color w:val="212529"/>
+        </w:rPr>
+        <w:t/>
+      </w:r>
+      <w:r>
+        <w:rPr>
+          <w:rFonts w:ascii="Segoe UI" w:hAnsi="Segoe UI" w:cs="Segoe UI"/>
+          <w:color w:val="212529"/>
+        </w:rPr>
         <w:t>Per ulteriori informazioni e comunicazioni durante lo studio potr  contattare il seguente personale              </w:t>
       </w:r>
     </w:p>
@@ -1036,798 +1828,6 @@
           <w:rFonts w:ascii="Segoe UI" w:hAnsi="Segoe UI" w:cs="Segoe UI"/>
           <w:color w:val="212529"/>
         </w:rPr>
-        <w:t>  questa dichiarazione deve essere firmata e datata personalmente dal paziente e dalla persona che ha  condotto la discussione relativa al consenso informato  </w:t>
-      </w:r>
-    </w:p>
-    <w:p>
-      <w:pPr>
-        <w:spacing w:after="0pt"/>
-        <w:ind w:start="35.45pt"/>
-        <w:rPr>
-          <w:rFonts w:ascii="Segoe UI" w:hAnsi="Segoe UI" w:cs="Segoe UI"/>
-          <w:color w:val="212529"/>
-        </w:rPr>
-      </w:pPr>
-    </w:p>
-    <w:p>
-      <w:pPr>
-        <w:spacing w:after="0pt"/>
-        <w:rPr>
-          <w:rFonts w:ascii="Segoe UI" w:eastAsia="Times New Roman" w:hAnsi="Segoe UI" w:cs="Segoe UI"/>
-          <w:b/>
-          <w:bCs/>
-          <w:color w:val="212529"/>
-          <w:lang w:eastAsia="it-IT"/>
-        </w:rPr>
-      </w:pPr>
-      <w:r>
-        <w:rPr>
-          <w:rFonts w:ascii="Segoe UI" w:hAnsi="Segoe UI" w:cs="Segoe UI"/>
-          <w:color w:val="212529"/>
-        </w:rPr>
-        <w:t/>
-      </w:r>
-      <w:r>
-        <w:rPr>
-          <w:rFonts w:ascii="Segoe UI" w:hAnsi="Segoe UI" w:cs="Segoe UI"/>
-          <w:color w:val="212529"/>
-        </w:rPr>
-        <w:t>Io sottoscritto   dichiaro di aver ricevuto dal dottor   esaurienti spiegazioni in merito alla richiesta di partecipazione allo studio sperimentale in oggetto, secondo quanto riportato nella scheda informativa qui allegata, copia della quale mi   stata consegnata con sufficiente anticipo. </w:t>
-      </w:r>
-    </w:p>
-    <w:p>
-      <w:pPr>
-        <w:spacing w:after="0pt"/>
-        <w:ind w:start="35.45pt"/>
-        <w:rPr>
-          <w:rFonts w:ascii="Segoe UI" w:hAnsi="Segoe UI" w:cs="Segoe UI"/>
-          <w:color w:val="212529"/>
-        </w:rPr>
-      </w:pPr>
-    </w:p>
-    <w:p>
-      <w:pPr>
-        <w:spacing w:after="0pt"/>
-        <w:rPr>
-          <w:rFonts w:ascii="Segoe UI" w:eastAsia="Times New Roman" w:hAnsi="Segoe UI" w:cs="Segoe UI"/>
-          <w:b/>
-          <w:bCs/>
-          <w:color w:val="212529"/>
-          <w:lang w:eastAsia="it-IT"/>
-        </w:rPr>
-      </w:pPr>
-      <w:r>
-        <w:rPr>
-          <w:rFonts w:ascii="Segoe UI" w:hAnsi="Segoe UI" w:cs="Segoe UI"/>
-          <w:color w:val="212529"/>
-        </w:rPr>
-        <w:t/>
-      </w:r>
-      <w:r>
-        <w:rPr>
-          <w:rFonts w:ascii="Segoe UI" w:hAnsi="Segoe UI" w:cs="Segoe UI"/>
-          <w:color w:val="212529"/>
-        </w:rPr>
-        <w:t>Dichiaro altres  di aver potuto discutere tali spiegazioni, di aver posto tutte le domande che ho ritenuto necessarie e di aver ricevuto risposte soddisfacenti, come pure di aver avuto la possibilit  di informarmi in merito ai particolari dello studio con persona di mia fiducia. </w:t>
-      </w:r>
-    </w:p>
-    <w:p>
-      <w:pPr>
-        <w:spacing w:after="0pt"/>
-        <w:ind w:start="35.45pt"/>
-        <w:rPr>
-          <w:rFonts w:ascii="Segoe UI" w:hAnsi="Segoe UI" w:cs="Segoe UI"/>
-          <w:color w:val="212529"/>
-        </w:rPr>
-      </w:pPr>
-    </w:p>
-    <w:p>
-      <w:pPr>
-        <w:spacing w:after="0pt"/>
-        <w:rPr>
-          <w:rFonts w:ascii="Segoe UI" w:eastAsia="Times New Roman" w:hAnsi="Segoe UI" w:cs="Segoe UI"/>
-          <w:b/>
-          <w:bCs/>
-          <w:color w:val="212529"/>
-          <w:lang w:eastAsia="it-IT"/>
-        </w:rPr>
-      </w:pPr>
-      <w:r>
-        <w:rPr>
-          <w:rFonts w:ascii="Segoe UI" w:hAnsi="Segoe UI" w:cs="Segoe UI"/>
-          <w:color w:val="212529"/>
-        </w:rPr>
-        <w:t/>
-      </w:r>
-      <w:r>
-        <w:rPr>
-          <w:rFonts w:ascii="Segoe UI" w:hAnsi="Segoe UI" w:cs="Segoe UI"/>
-          <w:color w:val="212529"/>
-        </w:rPr>
-        <w:t>Accetto, dunque, liberamente di partecipare alla sperimentazione, avendo capito il significato della richiesta e avendo compreso i rischi e i benefici che sono implicati e acconsento a che il mio medico curante venga informato della mia partecipazione allo studio. Sono consapevole del mio diritto a recedere in ogni momento dalla sperimentazione. </w:t>
-      </w:r>
-    </w:p>
-    <w:p>
-      <w:pPr>
-        <w:spacing w:after="0pt"/>
-        <w:ind w:start="35.45pt"/>
-        <w:rPr>
-          <w:rFonts w:ascii="Segoe UI" w:hAnsi="Segoe UI" w:cs="Segoe UI"/>
-          <w:color w:val="212529"/>
-        </w:rPr>
-      </w:pPr>
-    </w:p>
-    <w:p>
-      <w:pPr>
-        <w:spacing w:after="0pt"/>
-        <w:rPr>
-          <w:rFonts w:ascii="Segoe UI" w:eastAsia="Times New Roman" w:hAnsi="Segoe UI" w:cs="Segoe UI"/>
-          <w:b/>
-          <w:bCs/>
-          <w:color w:val="212529"/>
-          <w:lang w:eastAsia="it-IT"/>
-        </w:rPr>
-      </w:pPr>
-      <w:r>
-        <w:rPr>
-          <w:rFonts w:ascii="Segoe UI" w:hAnsi="Segoe UI" w:cs="Segoe UI"/>
-          <w:color w:val="212529"/>
-        </w:rPr>
-        <w:t/>
-      </w:r>
-      <w:r>
-        <w:rPr>
-          <w:rFonts w:ascii="Segoe UI" w:hAnsi="Segoe UI" w:cs="Segoe UI"/>
-          <w:color w:val="212529"/>
-        </w:rPr>
-        <w:t>Sono stato informato, inoltre, del mio diritto ad avere libero accesso alla documentazione relativa alla sperimentazione  assicurativa, clinico scientifica, farmaco terapeutica) ed alla valutazione espressa dal Comitato Etico. </w:t>
-      </w:r>
-    </w:p>
-    <w:p>
-      <w:pPr>
-        <w:spacing w:after="0pt"/>
-        <w:ind w:start="35.45pt"/>
-        <w:rPr>
-          <w:rFonts w:ascii="Segoe UI" w:hAnsi="Segoe UI" w:cs="Segoe UI"/>
-          <w:color w:val="212529"/>
-        </w:rPr>
-      </w:pPr>
-    </w:p>
-    <w:p>
-      <w:pPr>
-        <w:spacing w:after="0pt"/>
-        <w:rPr>
-          <w:rFonts w:ascii="Segoe UI" w:eastAsia="Times New Roman" w:hAnsi="Segoe UI" w:cs="Segoe UI"/>
-          <w:b/>
-          <w:bCs/>
-          <w:color w:val="212529"/>
-          <w:lang w:eastAsia="it-IT"/>
-        </w:rPr>
-      </w:pPr>
-      <w:r>
-        <w:rPr>
-          <w:rFonts w:ascii="Segoe UI" w:hAnsi="Segoe UI" w:cs="Segoe UI"/>
-          <w:color w:val="212529"/>
-        </w:rPr>
-        <w:t/>
-      </w:r>
-      <w:r>
-        <w:rPr>
-          <w:rFonts w:ascii="Segoe UI" w:hAnsi="Segoe UI" w:cs="Segoe UI"/>
-          <w:color w:val="212529"/>
-        </w:rPr>
-        <w:t>Data 2022-04-24 Firma del paziente   </w:t>
-      </w:r>
-    </w:p>
-    <w:p>
-      <w:pPr>
-        <w:spacing w:after="0pt"/>
-        <w:ind w:start="35.45pt"/>
-        <w:rPr>
-          <w:rFonts w:ascii="Segoe UI" w:hAnsi="Segoe UI" w:cs="Segoe UI"/>
-          <w:color w:val="212529"/>
-        </w:rPr>
-      </w:pPr>
-    </w:p>
-    <w:p>
-      <w:pPr>
-        <w:spacing w:after="0pt"/>
-        <w:rPr>
-          <w:rFonts w:ascii="Segoe UI" w:eastAsia="Times New Roman" w:hAnsi="Segoe UI" w:cs="Segoe UI"/>
-          <w:b/>
-          <w:bCs/>
-          <w:color w:val="212529"/>
-          <w:lang w:eastAsia="it-IT"/>
-        </w:rPr>
-      </w:pPr>
-      <w:r>
-        <w:rPr>
-          <w:rFonts w:ascii="Segoe UI" w:hAnsi="Segoe UI" w:cs="Segoe UI"/>
-          <w:color w:val="212529"/>
-        </w:rPr>
-        <w:t/>
-      </w:r>
-      <w:r>
-        <w:rPr>
-          <w:rFonts w:ascii="Segoe UI" w:hAnsi="Segoe UI" w:cs="Segoe UI"/>
-          <w:color w:val="212529"/>
-        </w:rPr>
-        <w:t>Data 2022-04-24Firma del medico che ha informato il paziente   </w:t>
-      </w:r>
-    </w:p>
-    <w:p>
-      <w:pPr>
-        <w:spacing w:after="0pt"/>
-        <w:ind w:start="35.45pt"/>
-        <w:rPr>
-          <w:rFonts w:ascii="Segoe UI" w:hAnsi="Segoe UI" w:cs="Segoe UI"/>
-          <w:color w:val="212529"/>
-        </w:rPr>
-      </w:pPr>
-    </w:p>
-    <w:p>
-      <w:pPr>
-        <w:spacing w:after="0pt"/>
-        <w:rPr>
-          <w:rFonts w:ascii="Segoe UI" w:eastAsia="Times New Roman" w:hAnsi="Segoe UI" w:cs="Segoe UI"/>
-          <w:b/>
-          <w:bCs/>
-          <w:color w:val="212529"/>
-          <w:lang w:eastAsia="it-IT"/>
-        </w:rPr>
-      </w:pPr>
-      <w:r>
-        <w:rPr>
-          <w:rFonts w:ascii="Segoe UI" w:hAnsi="Segoe UI" w:cs="Segoe UI"/>
-          <w:color w:val="212529"/>
-        </w:rPr>
-        <w:t/>
-      </w:r>
-      <w:r>
-        <w:rPr>
-          <w:rFonts w:ascii="Segoe UI" w:hAnsi="Segoe UI" w:cs="Segoe UI"/>
-          <w:color w:val="212529"/>
-        </w:rPr>
-        <w:t> Se il paziente non   in grado di leggere o di firmare, un testimone indipendente dallo sperimentatore e dallo sponsor deve essere presente durante l intera discussione relativa al consenso informato. Il testimone deve firmare e datare personalmente la dichiarazione di consenso informato dopo che il modulo stesso e qualsiasi altra informazione scritta siano stati letti e spiegati al soggetto e questi abbia espresso il consenso verbale alla partecipazione allo studio . </w:t>
-      </w:r>
-    </w:p>
-    <w:p>
-      <w:pPr>
-        <w:spacing w:after="0pt"/>
-        <w:ind w:start="35.45pt"/>
-        <w:rPr>
-          <w:rFonts w:ascii="Segoe UI" w:hAnsi="Segoe UI" w:cs="Segoe UI"/>
-          <w:color w:val="212529"/>
-        </w:rPr>
-      </w:pPr>
-    </w:p>
-    <w:p>
-      <w:pPr>
-        <w:spacing w:after="0pt"/>
-        <w:rPr>
-          <w:rFonts w:ascii="Segoe UI" w:eastAsia="Times New Roman" w:hAnsi="Segoe UI" w:cs="Segoe UI"/>
-          <w:b/>
-          <w:bCs/>
-          <w:color w:val="212529"/>
-          <w:lang w:eastAsia="it-IT"/>
-        </w:rPr>
-      </w:pPr>
-      <w:r>
-        <w:rPr>
-          <w:rFonts w:ascii="Segoe UI" w:hAnsi="Segoe UI" w:cs="Segoe UI"/>
-          <w:color w:val="212529"/>
-        </w:rPr>
-        <w:t/>
-      </w:r>
-      <w:r>
-        <w:rPr>
-          <w:rFonts w:ascii="Segoe UI" w:hAnsi="Segoe UI" w:cs="Segoe UI"/>
-          <w:color w:val="212529"/>
-        </w:rPr>
-        <w:t>In questo caso   Io sottoscritto   testimonio che il dottor   ha esaurientemente spiegato al sig.  le caratteristiche dello studio sperimentale in oggetto, secondo quanto riportato nella scheda informativa qui allegata, e che lo stesso, avendo avuto la possibilit  di fare tutte le domande che ha ritenuto necessarie, ha accettto liberamente di aderire allo studio. </w:t>
-      </w:r>
-    </w:p>
-    <w:p>
-      <w:pPr>
-        <w:spacing w:after="0pt"/>
-        <w:ind w:start="35.45pt"/>
-        <w:rPr>
-          <w:rFonts w:ascii="Segoe UI" w:hAnsi="Segoe UI" w:cs="Segoe UI"/>
-          <w:color w:val="212529"/>
-        </w:rPr>
-      </w:pPr>
-    </w:p>
-    <w:p>
-      <w:pPr>
-        <w:spacing w:after="0pt"/>
-        <w:rPr>
-          <w:rFonts w:ascii="Segoe UI" w:eastAsia="Times New Roman" w:hAnsi="Segoe UI" w:cs="Segoe UI"/>
-          <w:b/>
-          <w:bCs/>
-          <w:color w:val="212529"/>
-          <w:lang w:eastAsia="it-IT"/>
-        </w:rPr>
-      </w:pPr>
-      <w:r>
-        <w:rPr>
-          <w:rFonts w:ascii="Segoe UI" w:hAnsi="Segoe UI" w:cs="Segoe UI"/>
-          <w:color w:val="212529"/>
-        </w:rPr>
-        <w:t/>
-      </w:r>
-      <w:r>
-        <w:rPr>
-          <w:rFonts w:ascii="Segoe UI" w:hAnsi="Segoe UI" w:cs="Segoe UI"/>
-          <w:color w:val="212529"/>
-        </w:rPr>
-        <w:t>Data 2022-04-24 Firma del testimone indipendente    Data 2022-04-24 Firma del medico che ha dato le informazioni al paziente   </w:t>
-      </w:r>
-    </w:p>
-    <w:p>
-      <w:pPr>
-        <w:spacing w:after="0pt"/>
-        <w:ind w:start="35.45pt"/>
-        <w:rPr>
-          <w:rFonts w:ascii="Segoe UI" w:hAnsi="Segoe UI" w:cs="Segoe UI"/>
-          <w:color w:val="212529"/>
-        </w:rPr>
-      </w:pPr>
-    </w:p>
-    <w:p>
-      <w:pPr>
-        <w:spacing w:after="0pt"/>
-        <w:rPr>
-          <w:rFonts w:ascii="Segoe UI" w:eastAsia="Times New Roman" w:hAnsi="Segoe UI" w:cs="Segoe UI"/>
-          <w:b/>
-          <w:bCs/>
-          <w:color w:val="212529"/>
-          <w:lang w:eastAsia="it-IT"/>
-        </w:rPr>
-      </w:pPr>
-      <w:r>
-        <w:rPr>
-          <w:rFonts w:ascii="Segoe UI" w:hAnsi="Segoe UI" w:cs="Segoe UI"/>
-          <w:color w:val="212529"/>
-        </w:rPr>
-        <w:t/>
-      </w:r>
-      <w:r>
-        <w:rPr>
-          <w:rFonts w:ascii="Segoe UI" w:hAnsi="Segoe UI" w:cs="Segoe UI"/>
-          <w:color w:val="212529"/>
-        </w:rPr>
-        <w:t>Titolari del trattamento e relative finalit    L Istituto di Ricovero e Cura a Carattere Scientifico, Istituto Ortopedico Galeazzi con sede a Milano via R.Galeazzi 4  di seguito Centro di Sperimentazione) in accordo alle responsabilit  previste dalle norme di buona pratica clinica  D.L. 211/2003), tratter  i Suoi dati personali   in particolare quelli sulla salute e, soltanto nella misura in cui siano indispensabili in relazione all obiettivo dello Studio, altri dati relativi alla Sua origine, ai Suoi stili di vita ed alla Sua vita sessuale   esclusivamente in funzione della realizzazione dello Studio ed ai fini di farmacovigilanza. </w:t>
-      </w:r>
-    </w:p>
-    <w:p>
-      <w:pPr>
-        <w:spacing w:after="0pt"/>
-        <w:ind w:start="35.45pt"/>
-        <w:rPr>
-          <w:rFonts w:ascii="Segoe UI" w:hAnsi="Segoe UI" w:cs="Segoe UI"/>
-          <w:color w:val="212529"/>
-        </w:rPr>
-      </w:pPr>
-    </w:p>
-    <w:p>
-      <w:pPr>
-        <w:spacing w:after="0pt"/>
-        <w:rPr>
-          <w:rFonts w:ascii="Segoe UI" w:eastAsia="Times New Roman" w:hAnsi="Segoe UI" w:cs="Segoe UI"/>
-          <w:b/>
-          <w:bCs/>
-          <w:color w:val="212529"/>
-          <w:lang w:eastAsia="it-IT"/>
-        </w:rPr>
-      </w:pPr>
-      <w:r>
-        <w:rPr>
-          <w:rFonts w:ascii="Segoe UI" w:hAnsi="Segoe UI" w:cs="Segoe UI"/>
-          <w:color w:val="212529"/>
-        </w:rPr>
-        <w:t/>
-      </w:r>
-      <w:r>
-        <w:rPr>
-          <w:rFonts w:ascii="Segoe UI" w:hAnsi="Segoe UI" w:cs="Segoe UI"/>
-          <w:color w:val="212529"/>
-        </w:rPr>
-        <w:t>Il trattamento dei Suoi dati personali   indispensabile allo svolgimento dello Studio  un eventuale rifiuto non consentir  la Sua partecipazione alla sperimentazione. </w:t>
-      </w:r>
-    </w:p>
-    <w:p>
-      <w:pPr>
-        <w:spacing w:after="0pt"/>
-        <w:ind w:start="35.45pt"/>
-        <w:rPr>
-          <w:rFonts w:ascii="Segoe UI" w:hAnsi="Segoe UI" w:cs="Segoe UI"/>
-          <w:color w:val="212529"/>
-        </w:rPr>
-      </w:pPr>
-    </w:p>
-    <w:p>
-      <w:pPr>
-        <w:spacing w:after="0pt"/>
-        <w:rPr>
-          <w:rFonts w:ascii="Segoe UI" w:eastAsia="Times New Roman" w:hAnsi="Segoe UI" w:cs="Segoe UI"/>
-          <w:b/>
-          <w:bCs/>
-          <w:color w:val="212529"/>
-          <w:lang w:eastAsia="it-IT"/>
-        </w:rPr>
-      </w:pPr>
-      <w:r>
-        <w:rPr>
-          <w:rFonts w:ascii="Segoe UI" w:hAnsi="Segoe UI" w:cs="Segoe UI"/>
-          <w:color w:val="212529"/>
-        </w:rPr>
-        <w:t/>
-      </w:r>
-      <w:r>
-        <w:rPr>
-          <w:rFonts w:ascii="Segoe UI" w:hAnsi="Segoe UI" w:cs="Segoe UI"/>
-          <w:color w:val="212529"/>
-        </w:rPr>
-        <w:t>Natura dei dati   Il medico che La seguir  durante la sperimentazione La identificher  con un codice  i dati che verranno raccolti nel corso dello Studio, ad eccezione del Suo nominativo, saranno registrati, elaborati e conservati unitamente a tale codice, alla Sua data di nascita, al sesso, al Suo peso, alla Sua statura e a tutti i dati clinici inerenti il suo stato di salute. Soltanto il medico ed i soggetti autorizzati potranno collegare questo codice al Suo nominativo. </w:t>
-      </w:r>
-    </w:p>
-    <w:p>
-      <w:pPr>
-        <w:spacing w:after="0pt"/>
-        <w:ind w:start="35.45pt"/>
-        <w:rPr>
-          <w:rFonts w:ascii="Segoe UI" w:hAnsi="Segoe UI" w:cs="Segoe UI"/>
-          <w:color w:val="212529"/>
-        </w:rPr>
-      </w:pPr>
-    </w:p>
-    <w:p>
-      <w:pPr>
-        <w:spacing w:after="0pt"/>
-        <w:rPr>
-          <w:rFonts w:ascii="Segoe UI" w:eastAsia="Times New Roman" w:hAnsi="Segoe UI" w:cs="Segoe UI"/>
-          <w:b/>
-          <w:bCs/>
-          <w:color w:val="212529"/>
-          <w:lang w:eastAsia="it-IT"/>
-        </w:rPr>
-      </w:pPr>
-      <w:r>
-        <w:rPr>
-          <w:rFonts w:ascii="Segoe UI" w:hAnsi="Segoe UI" w:cs="Segoe UI"/>
-          <w:color w:val="212529"/>
-        </w:rPr>
-        <w:t/>
-      </w:r>
-      <w:r>
-        <w:rPr>
-          <w:rFonts w:ascii="Segoe UI" w:hAnsi="Segoe UI" w:cs="Segoe UI"/>
-          <w:color w:val="212529"/>
-        </w:rPr>
-        <w:t>Modalit  di Trattamento e Comunicazione a terzi </w:t>
-      </w:r>
-    </w:p>
-    <w:p>
-      <w:pPr>
-        <w:spacing w:after="0pt"/>
-        <w:ind w:start="35.45pt"/>
-        <w:rPr>
-          <w:rFonts w:ascii="Segoe UI" w:hAnsi="Segoe UI" w:cs="Segoe UI"/>
-          <w:color w:val="212529"/>
-        </w:rPr>
-      </w:pPr>
-    </w:p>
-    <w:p>
-      <w:pPr>
-        <w:spacing w:after="0pt"/>
-        <w:rPr>
-          <w:rFonts w:ascii="Segoe UI" w:eastAsia="Times New Roman" w:hAnsi="Segoe UI" w:cs="Segoe UI"/>
-          <w:b/>
-          <w:bCs/>
-          <w:color w:val="212529"/>
-          <w:lang w:eastAsia="it-IT"/>
-        </w:rPr>
-      </w:pPr>
-      <w:r>
-        <w:rPr>
-          <w:rFonts w:ascii="Segoe UI" w:hAnsi="Segoe UI" w:cs="Segoe UI"/>
-          <w:color w:val="212529"/>
-        </w:rPr>
-        <w:t/>
-      </w:r>
-      <w:r>
-        <w:rPr>
-          <w:rFonts w:ascii="Segoe UI" w:hAnsi="Segoe UI" w:cs="Segoe UI"/>
-          <w:color w:val="212529"/>
-        </w:rPr>
-        <w:t>I dati sopra indicati saranno raccolti, gestiti e custoditi, sia in formato cartaceo che elettronico, dal Centro di Sperimentazione. </w:t>
-      </w:r>
-    </w:p>
-    <w:p>
-      <w:pPr>
-        <w:spacing w:after="0pt"/>
-        <w:ind w:start="35.45pt"/>
-        <w:rPr>
-          <w:rFonts w:ascii="Segoe UI" w:hAnsi="Segoe UI" w:cs="Segoe UI"/>
-          <w:color w:val="212529"/>
-        </w:rPr>
-      </w:pPr>
-    </w:p>
-    <w:p>
-      <w:pPr>
-        <w:spacing w:after="0pt"/>
-        <w:rPr>
-          <w:rFonts w:ascii="Segoe UI" w:eastAsia="Times New Roman" w:hAnsi="Segoe UI" w:cs="Segoe UI"/>
-          <w:b/>
-          <w:bCs/>
-          <w:color w:val="212529"/>
-          <w:lang w:eastAsia="it-IT"/>
-        </w:rPr>
-      </w:pPr>
-      <w:r>
-        <w:rPr>
-          <w:rFonts w:ascii="Segoe UI" w:hAnsi="Segoe UI" w:cs="Segoe UI"/>
-          <w:color w:val="212529"/>
-        </w:rPr>
-        <w:t/>
-      </w:r>
-      <w:r>
-        <w:rPr>
-          <w:rFonts w:ascii="Segoe UI" w:hAnsi="Segoe UI" w:cs="Segoe UI"/>
-          <w:color w:val="212529"/>
-        </w:rPr>
-        <w:t>I Suoi dati saranno diffusi solo in forma rigorosamente anonima in occasione di convegni scientifici o attraverso pubblicazioni scientifiche o statistiche. </w:t>
-      </w:r>
-    </w:p>
-    <w:p>
-      <w:pPr>
-        <w:spacing w:after="0pt"/>
-        <w:ind w:start="35.45pt"/>
-        <w:rPr>
-          <w:rFonts w:ascii="Segoe UI" w:hAnsi="Segoe UI" w:cs="Segoe UI"/>
-          <w:color w:val="212529"/>
-        </w:rPr>
-      </w:pPr>
-    </w:p>
-    <w:p>
-      <w:pPr>
-        <w:spacing w:after="0pt"/>
-        <w:rPr>
-          <w:rFonts w:ascii="Segoe UI" w:eastAsia="Times New Roman" w:hAnsi="Segoe UI" w:cs="Segoe UI"/>
-          <w:b/>
-          <w:bCs/>
-          <w:color w:val="212529"/>
-          <w:lang w:eastAsia="it-IT"/>
-        </w:rPr>
-      </w:pPr>
-      <w:r>
-        <w:rPr>
-          <w:rFonts w:ascii="Segoe UI" w:hAnsi="Segoe UI" w:cs="Segoe UI"/>
-          <w:color w:val="212529"/>
-        </w:rPr>
-        <w:t/>
-      </w:r>
-      <w:r>
-        <w:rPr>
-          <w:rFonts w:ascii="Segoe UI" w:hAnsi="Segoe UI" w:cs="Segoe UI"/>
-          <w:color w:val="212529"/>
-        </w:rPr>
-        <w:t>La Sua partecipazione allo Studio implica che, in conformit  alla normativa sulle sperimentazioni cliniche dei medicinali, il personale del Centro di Sperimentazione o delle societ  esterne appositamente incaricate, eseguano il monitoraggio e la verifica dello Studio. Inoltre, il Comitato Etico e le Autorit  Sanitarie italiane e straniere potranno conoscere i dati che La riguardano, contenuti anche nella Sua documentazione clinica originale, con lo scopo di valutare la correttezza e l esattezza dei dati raccolti, adottando, in ogni caso, tutte le cautele affinch  venga garantita la necessaria riservatezza della Sua identit . </w:t>
-      </w:r>
-    </w:p>
-    <w:p>
-      <w:pPr>
-        <w:spacing w:after="0pt"/>
-        <w:ind w:start="35.45pt"/>
-        <w:rPr>
-          <w:rFonts w:ascii="Segoe UI" w:hAnsi="Segoe UI" w:cs="Segoe UI"/>
-          <w:color w:val="212529"/>
-        </w:rPr>
-      </w:pPr>
-    </w:p>
-    <w:p>
-      <w:pPr>
-        <w:spacing w:after="0pt"/>
-        <w:rPr>
-          <w:rFonts w:ascii="Segoe UI" w:eastAsia="Times New Roman" w:hAnsi="Segoe UI" w:cs="Segoe UI"/>
-          <w:b/>
-          <w:bCs/>
-          <w:color w:val="212529"/>
-          <w:lang w:eastAsia="it-IT"/>
-        </w:rPr>
-      </w:pPr>
-      <w:r>
-        <w:rPr>
-          <w:rFonts w:ascii="Segoe UI" w:hAnsi="Segoe UI" w:cs="Segoe UI"/>
-          <w:color w:val="212529"/>
-        </w:rPr>
-        <w:t/>
-      </w:r>
-      <w:r>
-        <w:rPr>
-          <w:rFonts w:ascii="Segoe UI" w:hAnsi="Segoe UI" w:cs="Segoe UI"/>
-          <w:color w:val="212529"/>
-        </w:rPr>
-        <w:t>Esercizio dei diritti </w:t>
-      </w:r>
-    </w:p>
-    <w:p>
-      <w:pPr>
-        <w:spacing w:after="0pt"/>
-        <w:ind w:start="35.45pt"/>
-        <w:rPr>
-          <w:rFonts w:ascii="Segoe UI" w:hAnsi="Segoe UI" w:cs="Segoe UI"/>
-          <w:color w:val="212529"/>
-        </w:rPr>
-      </w:pPr>
-    </w:p>
-    <w:p>
-      <w:pPr>
-        <w:spacing w:after="0pt"/>
-        <w:rPr>
-          <w:rFonts w:ascii="Segoe UI" w:eastAsia="Times New Roman" w:hAnsi="Segoe UI" w:cs="Segoe UI"/>
-          <w:b/>
-          <w:bCs/>
-          <w:color w:val="212529"/>
-          <w:lang w:eastAsia="it-IT"/>
-        </w:rPr>
-      </w:pPr>
-      <w:r>
-        <w:rPr>
-          <w:rFonts w:ascii="Segoe UI" w:hAnsi="Segoe UI" w:cs="Segoe UI"/>
-          <w:color w:val="212529"/>
-        </w:rPr>
-        <w:t/>
-      </w:r>
-      <w:r>
-        <w:rPr>
-          <w:rFonts w:ascii="Segoe UI" w:hAnsi="Segoe UI" w:cs="Segoe UI"/>
-          <w:color w:val="212529"/>
-        </w:rPr>
-        <w:t>Ai sensi e per gli effetti dell articolo 7 del D.Lgs. 196/03, rivolgendosi direttamente all IRCCS Istituto Ortopedico Galeazzi, Lei ha diritto di ottenere   a) la conferma dell esistenza o meno di dati personali che la riguardano, anche se non ancora registrati, e la loro comunicazione in forma intelligibile.  b) l aggiornamento, la rettificazione ovvero, quando vi ha interesse, l integrazione dei dati   c) la cancellazione, la trasformazione in forma anonima o il blocco dei dati trattati in violazione di legge, compresi quelli di cui non   necessaria la conservazione in relazione agli scopi per i quali i dati sono stati raccolti o successivamente trattati   d) l attestazione che le operazioni di cui alle lettere b) e c) sono state portate a conoscenza, anche per quanto riguarda il loro contenuto, di coloro ai quali i dati sono stati comunicati o diffusi, eccettuato il caso in cui tale adempimento si rivela impossibile o comporta un impiego di mezzi manifestamente sproporzionato rispetto al diritto tutelato. </w:t>
-      </w:r>
-    </w:p>
-    <w:p>
-      <w:pPr>
-        <w:spacing w:after="0pt"/>
-        <w:ind w:start="35.45pt"/>
-        <w:rPr>
-          <w:rFonts w:ascii="Segoe UI" w:hAnsi="Segoe UI" w:cs="Segoe UI"/>
-          <w:color w:val="212529"/>
-        </w:rPr>
-      </w:pPr>
-    </w:p>
-    <w:p>
-      <w:pPr>
-        <w:spacing w:after="0pt"/>
-        <w:rPr>
-          <w:rFonts w:ascii="Segoe UI" w:eastAsia="Times New Roman" w:hAnsi="Segoe UI" w:cs="Segoe UI"/>
-          <w:b/>
-          <w:bCs/>
-          <w:color w:val="212529"/>
-          <w:lang w:eastAsia="it-IT"/>
-        </w:rPr>
-      </w:pPr>
-      <w:r>
-        <w:rPr>
-          <w:rFonts w:ascii="Segoe UI" w:hAnsi="Segoe UI" w:cs="Segoe UI"/>
-          <w:color w:val="212529"/>
-        </w:rPr>
-        <w:t/>
-      </w:r>
-      <w:r>
-        <w:rPr>
-          <w:rFonts w:ascii="Segoe UI" w:hAnsi="Segoe UI" w:cs="Segoe UI"/>
-          <w:color w:val="212529"/>
-        </w:rPr>
-        <w:t>Lei ha diritto di opporsi, in tutto o in parte, per motivi legittimi al trattamento dei dati personali che La riguardano, ancorch  pertinenti allo scopo della raccolta. </w:t>
-      </w:r>
-    </w:p>
-    <w:p>
-      <w:pPr>
-        <w:spacing w:after="0pt"/>
-        <w:ind w:start="35.45pt"/>
-        <w:rPr>
-          <w:rFonts w:ascii="Segoe UI" w:hAnsi="Segoe UI" w:cs="Segoe UI"/>
-          <w:color w:val="212529"/>
-        </w:rPr>
-      </w:pPr>
-    </w:p>
-    <w:p>
-      <w:pPr>
-        <w:spacing w:after="0pt"/>
-        <w:rPr>
-          <w:rFonts w:ascii="Segoe UI" w:eastAsia="Times New Roman" w:hAnsi="Segoe UI" w:cs="Segoe UI"/>
-          <w:b/>
-          <w:bCs/>
-          <w:color w:val="212529"/>
-          <w:lang w:eastAsia="it-IT"/>
-        </w:rPr>
-      </w:pPr>
-      <w:r>
-        <w:rPr>
-          <w:rFonts w:ascii="Segoe UI" w:hAnsi="Segoe UI" w:cs="Segoe UI"/>
-          <w:color w:val="212529"/>
-        </w:rPr>
-        <w:t/>
-      </w:r>
-      <w:r>
-        <w:rPr>
-          <w:rFonts w:ascii="Segoe UI" w:hAnsi="Segoe UI" w:cs="Segoe UI"/>
-          <w:color w:val="212529"/>
-        </w:rPr>
-        <w:t>Potr  interrompere in ogni momento e senza fornire alcuna giustificazione la Sua partecipazione allo Studio  in tal caso, non saranno raccolti ulteriori dati che la riguardano ferma restando l utilizzazione di quelli eventualmente gi  raccolti per determinare, senza alterarli, i risultati della ricerca. </w:t>
-      </w:r>
-    </w:p>
-    <w:p>
-      <w:pPr>
-        <w:spacing w:after="0pt"/>
-        <w:ind w:start="35.45pt"/>
-        <w:rPr>
-          <w:rFonts w:ascii="Segoe UI" w:hAnsi="Segoe UI" w:cs="Segoe UI"/>
-          <w:color w:val="212529"/>
-        </w:rPr>
-      </w:pPr>
-    </w:p>
-    <w:p>
-      <w:pPr>
-        <w:spacing w:after="0pt"/>
-        <w:rPr>
-          <w:rFonts w:ascii="Segoe UI" w:eastAsia="Times New Roman" w:hAnsi="Segoe UI" w:cs="Segoe UI"/>
-          <w:b/>
-          <w:bCs/>
-          <w:color w:val="212529"/>
-          <w:lang w:eastAsia="it-IT"/>
-        </w:rPr>
-      </w:pPr>
-      <w:r>
-        <w:rPr>
-          <w:rFonts w:ascii="Segoe UI" w:hAnsi="Segoe UI" w:cs="Segoe UI"/>
-          <w:color w:val="212529"/>
-        </w:rPr>
-        <w:t/>
-      </w:r>
-      <w:r>
-        <w:rPr>
-          <w:rFonts w:ascii="Segoe UI" w:hAnsi="Segoe UI" w:cs="Segoe UI"/>
-          <w:color w:val="212529"/>
-        </w:rPr>
-        <w:t>Per ulteriori informazioni e comunicazioni durante lo studio potr  contattare il seguente personale              </w:t>
-      </w:r>
-    </w:p>
-    <w:p>
-      <w:pPr>
-        <w:spacing w:after="0pt"/>
-        <w:ind w:start="35.45pt"/>
-        <w:rPr>
-          <w:rFonts w:ascii="Segoe UI" w:hAnsi="Segoe UI" w:cs="Segoe UI"/>
-          <w:color w:val="212529"/>
-        </w:rPr>
-      </w:pPr>
-    </w:p>
-    <w:p>
-      <w:pPr>
-        <w:spacing w:after="0pt"/>
-        <w:rPr>
-          <w:rFonts w:ascii="Segoe UI" w:eastAsia="Times New Roman" w:hAnsi="Segoe UI" w:cs="Segoe UI"/>
-          <w:b/>
-          <w:bCs/>
-          <w:color w:val="212529"/>
-          <w:lang w:eastAsia="it-IT"/>
-        </w:rPr>
-      </w:pPr>
-      <w:r>
-        <w:rPr>
-          <w:rFonts w:ascii="Segoe UI" w:hAnsi="Segoe UI" w:cs="Segoe UI"/>
-          <w:color w:val="212529"/>
-        </w:rPr>
-        <w:t/>
-      </w:r>
-      <w:r>
-        <w:rPr>
-          <w:rFonts w:ascii="Segoe UI" w:hAnsi="Segoe UI" w:cs="Segoe UI"/>
-          <w:color w:val="212529"/>
-        </w:rPr>
         <w:t>Consenso </w:t>
       </w:r>
     </w:p>
@@ -1900,7 +1900,7 @@
           <w:rFonts w:ascii="Segoe UI" w:hAnsi="Segoe UI" w:cs="Segoe UI"/>
           <w:color w:val="212529"/>
         </w:rPr>
-        <w:t>Data 2022-04-24 NOME E COGNOME DELL INTERESSATO      in stampatello)      firma)</w:t>
+        <w:t>Data 2022-04-26 NOME E COGNOME DELL INTERESSATO      in stampatello)      firma)</w:t>
       </w:r>
     </w:p>
     <w:p>

</xml_diff>